<commit_message>
Updated final verison of docs for User Manual and Requirements
</commit_message>
<xml_diff>
--- a/Enamel/Documentation/Requirements Document.docx
+++ b/Enamel/Documentation/Requirements Document.docx
@@ -4,51 +4,369 @@
   <w:body>
     <w:p>
       <w:pPr>
-        <w:pStyle w:val="Title"/>
-      </w:pPr>
-      <w:r>
-        <w:t>Requirements Document</w:t>
-      </w:r>
-    </w:p>
-    <w:p>
-      <w:pPr>
-        <w:rPr>
+        <w:spacing w:after="0" w:line="240" w:lineRule="auto"/>
+        <w:rPr>
+          <w:b/>
+          <w:color w:val="2E74B5" w:themeColor="accent5" w:themeShade="BF"/>
+          <w:sz w:val="44"/>
+        </w:rPr>
+      </w:pPr>
+    </w:p>
+    <w:p>
+      <w:pPr>
+        <w:spacing w:after="0" w:line="240" w:lineRule="auto"/>
+        <w:rPr>
+          <w:b/>
+          <w:color w:val="2E74B5" w:themeColor="accent5" w:themeShade="BF"/>
+          <w:sz w:val="44"/>
+        </w:rPr>
+      </w:pPr>
+      <w:r>
+        <w:rPr>
+          <w:b/>
+          <w:color w:val="2E74B5" w:themeColor="accent5" w:themeShade="BF"/>
+          <w:sz w:val="44"/>
+        </w:rPr>
+        <w:t>SDP-16 Treasure</w:t>
+      </w:r>
+    </w:p>
+    <w:p>
+      <w:pPr>
+        <w:spacing w:after="0" w:line="240" w:lineRule="auto"/>
+        <w:rPr>
+          <w:color w:val="2E74B5" w:themeColor="accent5" w:themeShade="BF"/>
+          <w:sz w:val="72"/>
+        </w:rPr>
+      </w:pPr>
+      <w:r>
+        <w:rPr>
+          <w:color w:val="2E74B5" w:themeColor="accent5" w:themeShade="BF"/>
+          <w:sz w:val="72"/>
+        </w:rPr>
+        <w:t>Treasure Box Braille</w:t>
+      </w:r>
+    </w:p>
+    <w:p>
+      <w:pPr>
+        <w:spacing w:after="0" w:line="240" w:lineRule="auto"/>
+        <w:rPr>
+          <w:i/>
+          <w:color w:val="2E74B5" w:themeColor="accent5" w:themeShade="BF"/>
+          <w:sz w:val="52"/>
+        </w:rPr>
+      </w:pPr>
+      <w:r>
+        <w:rPr>
+          <w:i/>
+          <w:color w:val="2E74B5" w:themeColor="accent5" w:themeShade="BF"/>
+          <w:sz w:val="52"/>
+        </w:rPr>
+        <w:t>Software Requirements Document</w:t>
+      </w:r>
+    </w:p>
+    <w:p>
+      <w:pPr>
+        <w:spacing w:after="0" w:line="240" w:lineRule="auto"/>
+        <w:rPr>
+          <w:color w:val="2E74B5" w:themeColor="accent5" w:themeShade="BF"/>
+          <w:sz w:val="96"/>
+        </w:rPr>
+      </w:pPr>
+    </w:p>
+    <w:p>
+      <w:pPr>
+        <w:spacing w:after="0" w:line="240" w:lineRule="auto"/>
+        <w:rPr>
+          <w:color w:val="2E74B5" w:themeColor="accent5" w:themeShade="BF"/>
+          <w:sz w:val="96"/>
+        </w:rPr>
+      </w:pPr>
+    </w:p>
+    <w:p>
+      <w:pPr>
+        <w:spacing w:after="0" w:line="240" w:lineRule="auto"/>
+        <w:rPr>
+          <w:color w:val="2E74B5" w:themeColor="accent5" w:themeShade="BF"/>
+          <w:sz w:val="96"/>
+        </w:rPr>
+      </w:pPr>
+    </w:p>
+    <w:p>
+      <w:pPr>
+        <w:spacing w:after="0" w:line="240" w:lineRule="auto"/>
+        <w:rPr>
+          <w:color w:val="2E74B5" w:themeColor="accent5" w:themeShade="BF"/>
+          <w:sz w:val="96"/>
+        </w:rPr>
+      </w:pPr>
+    </w:p>
+    <w:p>
+      <w:pPr>
+        <w:spacing w:after="0" w:line="240" w:lineRule="auto"/>
+        <w:rPr>
+          <w:color w:val="2E74B5" w:themeColor="accent5" w:themeShade="BF"/>
+          <w:sz w:val="96"/>
+        </w:rPr>
+      </w:pPr>
+    </w:p>
+    <w:p>
+      <w:pPr>
+        <w:spacing w:after="0" w:line="240" w:lineRule="auto"/>
+        <w:rPr>
+          <w:color w:val="2E74B5" w:themeColor="accent5" w:themeShade="BF"/>
+          <w:sz w:val="96"/>
+        </w:rPr>
+      </w:pPr>
+    </w:p>
+    <w:p>
+      <w:pPr>
+        <w:spacing w:after="0" w:line="240" w:lineRule="auto"/>
+        <w:jc w:val="center"/>
+        <w:rPr>
+          <w:i/>
+          <w:color w:val="2E74B5" w:themeColor="accent5" w:themeShade="BF"/>
           <w:sz w:val="24"/>
         </w:rPr>
       </w:pPr>
-      <w:r>
-        <w:rPr>
+    </w:p>
+    <w:p>
+      <w:pPr>
+        <w:spacing w:after="0" w:line="240" w:lineRule="auto"/>
+        <w:jc w:val="center"/>
+        <w:rPr>
+          <w:i/>
+          <w:color w:val="2E74B5" w:themeColor="accent5" w:themeShade="BF"/>
           <w:sz w:val="24"/>
         </w:rPr>
-        <w:t>The Treasure Box Braille</w:t>
-      </w:r>
-      <w:r>
-        <w:rPr>
+      </w:pPr>
+    </w:p>
+    <w:p>
+      <w:pPr>
+        <w:spacing w:after="0" w:line="240" w:lineRule="auto"/>
+        <w:jc w:val="center"/>
+        <w:rPr>
+          <w:i/>
+          <w:color w:val="2E74B5" w:themeColor="accent5" w:themeShade="BF"/>
           <w:sz w:val="24"/>
         </w:rPr>
-        <w:t xml:space="preserve"> (TBB) system is a device that is used to </w:t>
-      </w:r>
-      <w:r>
-        <w:rPr>
+      </w:pPr>
+    </w:p>
+    <w:p>
+      <w:pPr>
+        <w:spacing w:after="0" w:line="240" w:lineRule="auto"/>
+        <w:jc w:val="center"/>
+        <w:rPr>
+          <w:i/>
+          <w:color w:val="2E74B5" w:themeColor="accent5" w:themeShade="BF"/>
           <w:sz w:val="24"/>
         </w:rPr>
-        <w:t xml:space="preserve">help visually impaired children learn how to read in braille. The TBB system presents characters and words in braille to the user who answers the questions by pressing a set of buttons. </w:t>
-      </w:r>
-    </w:p>
-    <w:p>
-      <w:pPr>
-        <w:rPr>
+      </w:pPr>
+    </w:p>
+    <w:p>
+      <w:pPr>
+        <w:spacing w:after="0" w:line="240" w:lineRule="auto"/>
+        <w:jc w:val="center"/>
+        <w:rPr>
+          <w:i/>
+          <w:color w:val="2E74B5" w:themeColor="accent5" w:themeShade="BF"/>
           <w:sz w:val="24"/>
         </w:rPr>
       </w:pPr>
-      <w:r>
-        <w:rPr>
+    </w:p>
+    <w:p>
+      <w:pPr>
+        <w:spacing w:after="0" w:line="240" w:lineRule="auto"/>
+        <w:jc w:val="center"/>
+        <w:rPr>
+          <w:i/>
+          <w:color w:val="2E74B5" w:themeColor="accent5" w:themeShade="BF"/>
           <w:sz w:val="24"/>
         </w:rPr>
-        <w:t xml:space="preserve">The TBB also allows non-visually impaired users to create different scenarios for the TBB to read and to help their visually impaired student. </w:t>
+      </w:pPr>
+    </w:p>
+    <w:p>
+      <w:pPr>
+        <w:spacing w:after="0" w:line="240" w:lineRule="auto"/>
+        <w:rPr>
+          <w:i/>
+          <w:color w:val="2E74B5" w:themeColor="accent5" w:themeShade="BF"/>
+          <w:sz w:val="24"/>
+        </w:rPr>
+      </w:pPr>
+    </w:p>
+    <w:p>
+      <w:pPr>
+        <w:spacing w:after="0" w:line="240" w:lineRule="auto"/>
+        <w:jc w:val="center"/>
+        <w:rPr>
+          <w:i/>
+          <w:color w:val="2E74B5" w:themeColor="accent5" w:themeShade="BF"/>
+          <w:sz w:val="24"/>
+        </w:rPr>
+      </w:pPr>
+    </w:p>
+    <w:p>
+      <w:pPr>
+        <w:spacing w:after="0" w:line="240" w:lineRule="auto"/>
+        <w:jc w:val="center"/>
+      </w:pPr>
+      <w:r>
+        <w:rPr>
+          <w:i/>
+          <w:color w:val="2E74B5" w:themeColor="accent5" w:themeShade="BF"/>
+          <w:sz w:val="24"/>
+        </w:rPr>
+        <w:t xml:space="preserve">Documents Created by:  </w:t>
+      </w:r>
+      <w:proofErr w:type="spellStart"/>
+      <w:r>
+        <w:rPr>
+          <w:i/>
+          <w:color w:val="2E74B5" w:themeColor="accent5" w:themeShade="BF"/>
+          <w:sz w:val="24"/>
+        </w:rPr>
+        <w:t>Damanveer</w:t>
+      </w:r>
+      <w:proofErr w:type="spellEnd"/>
+      <w:r>
+        <w:rPr>
+          <w:i/>
+          <w:color w:val="2E74B5" w:themeColor="accent5" w:themeShade="BF"/>
+          <w:sz w:val="24"/>
+        </w:rPr>
+        <w:t xml:space="preserve"> </w:t>
+      </w:r>
+      <w:proofErr w:type="spellStart"/>
+      <w:r>
+        <w:rPr>
+          <w:i/>
+          <w:color w:val="2E74B5" w:themeColor="accent5" w:themeShade="BF"/>
+          <w:sz w:val="24"/>
+        </w:rPr>
+        <w:t>Bharaj</w:t>
+      </w:r>
+      <w:proofErr w:type="spellEnd"/>
+      <w:r>
+        <w:rPr>
+          <w:i/>
+          <w:color w:val="2E74B5" w:themeColor="accent5" w:themeShade="BF"/>
+          <w:sz w:val="24"/>
+        </w:rPr>
+        <w:t xml:space="preserve">, Sanjay Paraboo, </w:t>
+      </w:r>
+      <w:proofErr w:type="spellStart"/>
+      <w:r>
+        <w:rPr>
+          <w:i/>
+          <w:color w:val="2E74B5" w:themeColor="accent5" w:themeShade="BF"/>
+          <w:sz w:val="24"/>
+        </w:rPr>
+        <w:t>Pengyuan</w:t>
+      </w:r>
+      <w:proofErr w:type="spellEnd"/>
+      <w:r>
+        <w:rPr>
+          <w:i/>
+          <w:color w:val="2E74B5" w:themeColor="accent5" w:themeShade="BF"/>
+          <w:sz w:val="24"/>
+        </w:rPr>
+        <w:t xml:space="preserve"> Guo</w:t>
+      </w:r>
+    </w:p>
+    <w:p>
+      <w:pPr>
+        <w:rPr>
+          <w:rFonts w:asciiTheme="majorHAnsi" w:eastAsiaTheme="majorEastAsia" w:hAnsiTheme="majorHAnsi" w:cstheme="majorBidi"/>
+          <w:spacing w:val="-10"/>
+          <w:kern w:val="28"/>
+          <w:sz w:val="56"/>
+          <w:szCs w:val="56"/>
+        </w:rPr>
+      </w:pPr>
+      <w:r>
+        <w:br w:type="page"/>
+      </w:r>
+    </w:p>
+    <w:p>
+      <w:pPr>
+        <w:shd w:val="clear" w:color="auto" w:fill="DEEAF6" w:themeFill="accent5" w:themeFillTint="33"/>
+        <w:spacing w:after="240" w:line="240" w:lineRule="auto"/>
+        <w:rPr>
+          <w:i/>
+          <w:color w:val="2E74B5" w:themeColor="accent5" w:themeShade="BF"/>
+        </w:rPr>
+      </w:pPr>
+      <w:r>
+        <w:rPr>
+          <w:i/>
+          <w:color w:val="2E74B5" w:themeColor="accent5" w:themeShade="BF"/>
+        </w:rPr>
+        <w:lastRenderedPageBreak/>
+        <w:t>Overview of the System</w:t>
+      </w:r>
+    </w:p>
+    <w:p>
+      <w:pPr>
+        <w:rPr>
+          <w:color w:val="2E74B5" w:themeColor="accent5" w:themeShade="BF"/>
+        </w:rPr>
+      </w:pPr>
+      <w:r>
+        <w:rPr>
+          <w:color w:val="2E74B5" w:themeColor="accent5" w:themeShade="BF"/>
+        </w:rPr>
+        <w:t xml:space="preserve">The Treasure Box Braille (TBB) System </w:t>
+      </w:r>
+      <w:r>
+        <w:rPr>
+          <w:color w:val="2E74B5" w:themeColor="accent5" w:themeShade="BF"/>
+        </w:rPr>
+        <w:t xml:space="preserve">is an application whose purpose is to assist visually impaired students to learn the written language of Braille. The TBB runs on Scenario files which are automated lessons </w:t>
+      </w:r>
+      <w:r>
+        <w:rPr>
+          <w:color w:val="2E74B5" w:themeColor="accent5" w:themeShade="BF"/>
+        </w:rPr>
+        <w:t>interactive lessons created by instructors for their students to use. Through our software application instructors will have the ability to create, edit and run scenario files.</w:t>
+      </w:r>
+      <w:r>
+        <w:rPr>
+          <w:color w:val="2E74B5" w:themeColor="accent5" w:themeShade="BF"/>
+        </w:rPr>
+        <w:t xml:space="preserve"> Visually impaired users will also be able to make use of screen readers in order to perform UI functions.</w:t>
       </w:r>
       <w:bookmarkStart w:id="0" w:name="_GoBack"/>
       <w:bookmarkEnd w:id="0"/>
+    </w:p>
+    <w:p>
+      <w:pPr>
+        <w:shd w:val="clear" w:color="auto" w:fill="DEEAF6" w:themeFill="accent5" w:themeFillTint="33"/>
+        <w:spacing w:after="240" w:line="240" w:lineRule="auto"/>
+        <w:rPr>
+          <w:i/>
+          <w:color w:val="2E74B5" w:themeColor="accent5" w:themeShade="BF"/>
+        </w:rPr>
+      </w:pPr>
+      <w:r>
+        <w:rPr>
+          <w:i/>
+          <w:color w:val="2E74B5" w:themeColor="accent5" w:themeShade="BF"/>
+        </w:rPr>
+        <w:t>S</w:t>
+      </w:r>
+      <w:r>
+        <w:rPr>
+          <w:i/>
+          <w:color w:val="2E74B5" w:themeColor="accent5" w:themeShade="BF"/>
+        </w:rPr>
+        <w:t>ystem Use Cases</w:t>
+      </w:r>
+      <w:r>
+        <w:rPr>
+          <w:color w:val="2E74B5" w:themeColor="accent5" w:themeShade="BF"/>
+        </w:rPr>
+        <w:t xml:space="preserve"> </w:t>
+      </w:r>
     </w:p>
     <w:tbl>
       <w:tblPr>
@@ -72,12 +390,12 @@
           <w:p>
             <w:pPr>
               <w:rPr>
-                <w:sz w:val="24"/>
+                <w:color w:val="2E74B5" w:themeColor="accent5" w:themeShade="BF"/>
               </w:rPr>
             </w:pPr>
             <w:r>
               <w:rPr>
-                <w:sz w:val="24"/>
+                <w:color w:val="2E74B5" w:themeColor="accent5" w:themeShade="BF"/>
               </w:rPr>
               <w:t>Case #</w:t>
             </w:r>
@@ -91,12 +409,12 @@
             <w:pPr>
               <w:cnfStyle w:val="100000000000" w:firstRow="1" w:lastRow="0" w:firstColumn="0" w:lastColumn="0" w:oddVBand="0" w:evenVBand="0" w:oddHBand="0" w:evenHBand="0" w:firstRowFirstColumn="0" w:firstRowLastColumn="0" w:lastRowFirstColumn="0" w:lastRowLastColumn="0"/>
               <w:rPr>
-                <w:sz w:val="24"/>
+                <w:color w:val="2E74B5" w:themeColor="accent5" w:themeShade="BF"/>
               </w:rPr>
             </w:pPr>
             <w:r>
               <w:rPr>
-                <w:sz w:val="24"/>
+                <w:color w:val="2E74B5" w:themeColor="accent5" w:themeShade="BF"/>
               </w:rPr>
               <w:t>Use Cases Description</w:t>
             </w:r>
@@ -112,12 +430,12 @@
           <w:p>
             <w:pPr>
               <w:rPr>
-                <w:sz w:val="24"/>
+                <w:color w:val="2E74B5" w:themeColor="accent5" w:themeShade="BF"/>
               </w:rPr>
             </w:pPr>
             <w:r>
               <w:rPr>
-                <w:sz w:val="24"/>
+                <w:color w:val="2E74B5" w:themeColor="accent5" w:themeShade="BF"/>
               </w:rPr>
               <w:t>1</w:t>
             </w:r>
@@ -131,12 +449,12 @@
             <w:pPr>
               <w:cnfStyle w:val="000000000000" w:firstRow="0" w:lastRow="0" w:firstColumn="0" w:lastColumn="0" w:oddVBand="0" w:evenVBand="0" w:oddHBand="0" w:evenHBand="0" w:firstRowFirstColumn="0" w:firstRowLastColumn="0" w:lastRowFirstColumn="0" w:lastRowLastColumn="0"/>
               <w:rPr>
-                <w:sz w:val="24"/>
+                <w:color w:val="2E74B5" w:themeColor="accent5" w:themeShade="BF"/>
               </w:rPr>
             </w:pPr>
             <w:r>
               <w:rPr>
-                <w:sz w:val="24"/>
+                <w:color w:val="2E74B5" w:themeColor="accent5" w:themeShade="BF"/>
               </w:rPr>
               <w:t>Reading Scenarios</w:t>
             </w:r>
@@ -150,12 +468,12 @@
               </w:numPr>
               <w:cnfStyle w:val="000000000000" w:firstRow="0" w:lastRow="0" w:firstColumn="0" w:lastColumn="0" w:oddVBand="0" w:evenVBand="0" w:oddHBand="0" w:evenHBand="0" w:firstRowFirstColumn="0" w:firstRowLastColumn="0" w:lastRowFirstColumn="0" w:lastRowLastColumn="0"/>
               <w:rPr>
-                <w:sz w:val="24"/>
+                <w:color w:val="2E74B5" w:themeColor="accent5" w:themeShade="BF"/>
               </w:rPr>
             </w:pPr>
             <w:r>
               <w:rPr>
-                <w:sz w:val="24"/>
+                <w:color w:val="2E74B5" w:themeColor="accent5" w:themeShade="BF"/>
               </w:rPr>
               <w:t>Scenarios can only be read if file name and contents are valid</w:t>
             </w:r>
@@ -169,12 +487,12 @@
               </w:numPr>
               <w:cnfStyle w:val="000000000000" w:firstRow="0" w:lastRow="0" w:firstColumn="0" w:lastColumn="0" w:oddVBand="0" w:evenVBand="0" w:oddHBand="0" w:evenHBand="0" w:firstRowFirstColumn="0" w:firstRowLastColumn="0" w:lastRowFirstColumn="0" w:lastRowLastColumn="0"/>
               <w:rPr>
-                <w:sz w:val="24"/>
+                <w:color w:val="2E74B5" w:themeColor="accent5" w:themeShade="BF"/>
               </w:rPr>
             </w:pPr>
             <w:r>
               <w:rPr>
-                <w:sz w:val="24"/>
+                <w:color w:val="2E74B5" w:themeColor="accent5" w:themeShade="BF"/>
               </w:rPr>
               <w:t>The software interprets scenarios correctly and follows instruction in the scenario</w:t>
             </w:r>
@@ -190,12 +508,12 @@
           <w:p>
             <w:pPr>
               <w:rPr>
-                <w:sz w:val="24"/>
+                <w:color w:val="2E74B5" w:themeColor="accent5" w:themeShade="BF"/>
               </w:rPr>
             </w:pPr>
             <w:r>
               <w:rPr>
-                <w:sz w:val="24"/>
+                <w:color w:val="2E74B5" w:themeColor="accent5" w:themeShade="BF"/>
               </w:rPr>
               <w:t>2</w:t>
             </w:r>
@@ -209,12 +527,12 @@
             <w:pPr>
               <w:cnfStyle w:val="000000000000" w:firstRow="0" w:lastRow="0" w:firstColumn="0" w:lastColumn="0" w:oddVBand="0" w:evenVBand="0" w:oddHBand="0" w:evenHBand="0" w:firstRowFirstColumn="0" w:firstRowLastColumn="0" w:lastRowFirstColumn="0" w:lastRowLastColumn="0"/>
               <w:rPr>
-                <w:sz w:val="24"/>
+                <w:color w:val="2E74B5" w:themeColor="accent5" w:themeShade="BF"/>
               </w:rPr>
             </w:pPr>
             <w:r>
               <w:rPr>
-                <w:sz w:val="24"/>
+                <w:color w:val="2E74B5" w:themeColor="accent5" w:themeShade="BF"/>
               </w:rPr>
               <w:t>Creating Scenarios</w:t>
             </w:r>
@@ -228,18 +546,18 @@
               </w:numPr>
               <w:cnfStyle w:val="000000000000" w:firstRow="0" w:lastRow="0" w:firstColumn="0" w:lastColumn="0" w:oddVBand="0" w:evenVBand="0" w:oddHBand="0" w:evenHBand="0" w:firstRowFirstColumn="0" w:firstRowLastColumn="0" w:lastRowFirstColumn="0" w:lastRowLastColumn="0"/>
               <w:rPr>
-                <w:sz w:val="24"/>
+                <w:color w:val="2E74B5" w:themeColor="accent5" w:themeShade="BF"/>
               </w:rPr>
             </w:pPr>
             <w:r>
               <w:rPr>
-                <w:sz w:val="24"/>
+                <w:color w:val="2E74B5" w:themeColor="accent5" w:themeShade="BF"/>
               </w:rPr>
               <w:t xml:space="preserve">User can use software to </w:t>
             </w:r>
             <w:r>
               <w:rPr>
-                <w:sz w:val="24"/>
+                <w:color w:val="2E74B5" w:themeColor="accent5" w:themeShade="BF"/>
               </w:rPr>
               <w:t>create a new scenario file and specify the contents</w:t>
             </w:r>
@@ -253,12 +571,12 @@
               </w:numPr>
               <w:cnfStyle w:val="000000000000" w:firstRow="0" w:lastRow="0" w:firstColumn="0" w:lastColumn="0" w:oddVBand="0" w:evenVBand="0" w:oddHBand="0" w:evenHBand="0" w:firstRowFirstColumn="0" w:firstRowLastColumn="0" w:lastRowFirstColumn="0" w:lastRowLastColumn="0"/>
               <w:rPr>
-                <w:sz w:val="24"/>
+                <w:color w:val="2E74B5" w:themeColor="accent5" w:themeShade="BF"/>
               </w:rPr>
             </w:pPr>
             <w:r>
               <w:rPr>
-                <w:sz w:val="24"/>
+                <w:color w:val="2E74B5" w:themeColor="accent5" w:themeShade="BF"/>
               </w:rPr>
               <w:t>The file that’s created automatically follows all conventions required for scenario files</w:t>
             </w:r>
@@ -272,12 +590,12 @@
               </w:numPr>
               <w:cnfStyle w:val="000000000000" w:firstRow="0" w:lastRow="0" w:firstColumn="0" w:lastColumn="0" w:oddVBand="0" w:evenVBand="0" w:oddHBand="0" w:evenHBand="0" w:firstRowFirstColumn="0" w:firstRowLastColumn="0" w:lastRowFirstColumn="0" w:lastRowLastColumn="0"/>
               <w:rPr>
-                <w:sz w:val="24"/>
+                <w:color w:val="2E74B5" w:themeColor="accent5" w:themeShade="BF"/>
               </w:rPr>
             </w:pPr>
             <w:r>
               <w:rPr>
-                <w:sz w:val="24"/>
+                <w:color w:val="2E74B5" w:themeColor="accent5" w:themeShade="BF"/>
               </w:rPr>
               <w:t>Existing scenario files can be edited by the user using the software to add, remove and edit the current scenario.</w:t>
             </w:r>
@@ -293,12 +611,12 @@
           <w:p>
             <w:pPr>
               <w:rPr>
-                <w:sz w:val="24"/>
+                <w:color w:val="2E74B5" w:themeColor="accent5" w:themeShade="BF"/>
               </w:rPr>
             </w:pPr>
             <w:r>
               <w:rPr>
-                <w:sz w:val="24"/>
+                <w:color w:val="2E74B5" w:themeColor="accent5" w:themeShade="BF"/>
               </w:rPr>
               <w:t>3</w:t>
             </w:r>
@@ -312,12 +630,12 @@
             <w:pPr>
               <w:cnfStyle w:val="000000000000" w:firstRow="0" w:lastRow="0" w:firstColumn="0" w:lastColumn="0" w:oddVBand="0" w:evenVBand="0" w:oddHBand="0" w:evenHBand="0" w:firstRowFirstColumn="0" w:firstRowLastColumn="0" w:lastRowFirstColumn="0" w:lastRowLastColumn="0"/>
               <w:rPr>
-                <w:sz w:val="24"/>
+                <w:color w:val="2E74B5" w:themeColor="accent5" w:themeShade="BF"/>
               </w:rPr>
             </w:pPr>
             <w:r>
               <w:rPr>
-                <w:sz w:val="24"/>
+                <w:color w:val="2E74B5" w:themeColor="accent5" w:themeShade="BF"/>
               </w:rPr>
               <w:t>Recording Audio</w:t>
             </w:r>
@@ -331,12 +649,12 @@
               </w:numPr>
               <w:cnfStyle w:val="000000000000" w:firstRow="0" w:lastRow="0" w:firstColumn="0" w:lastColumn="0" w:oddVBand="0" w:evenVBand="0" w:oddHBand="0" w:evenHBand="0" w:firstRowFirstColumn="0" w:firstRowLastColumn="0" w:lastRowFirstColumn="0" w:lastRowLastColumn="0"/>
               <w:rPr>
-                <w:sz w:val="24"/>
+                <w:color w:val="2E74B5" w:themeColor="accent5" w:themeShade="BF"/>
               </w:rPr>
             </w:pPr>
             <w:r>
               <w:rPr>
-                <w:sz w:val="24"/>
+                <w:color w:val="2E74B5" w:themeColor="accent5" w:themeShade="BF"/>
               </w:rPr>
               <w:t>User should be able to record audio and save it in the correct format using the program.</w:t>
             </w:r>
@@ -350,12 +668,12 @@
               </w:numPr>
               <w:cnfStyle w:val="000000000000" w:firstRow="0" w:lastRow="0" w:firstColumn="0" w:lastColumn="0" w:oddVBand="0" w:evenVBand="0" w:oddHBand="0" w:evenHBand="0" w:firstRowFirstColumn="0" w:firstRowLastColumn="0" w:lastRowFirstColumn="0" w:lastRowLastColumn="0"/>
               <w:rPr>
-                <w:sz w:val="24"/>
+                <w:color w:val="2E74B5" w:themeColor="accent5" w:themeShade="BF"/>
               </w:rPr>
             </w:pPr>
             <w:r>
               <w:rPr>
-                <w:sz w:val="24"/>
+                <w:color w:val="2E74B5" w:themeColor="accent5" w:themeShade="BF"/>
               </w:rPr>
               <w:t>User can refer to the created audio file by making the software add a reference to the scenario file.</w:t>
             </w:r>
@@ -371,12 +689,12 @@
           <w:p>
             <w:pPr>
               <w:rPr>
-                <w:sz w:val="24"/>
+                <w:color w:val="2E74B5" w:themeColor="accent5" w:themeShade="BF"/>
               </w:rPr>
             </w:pPr>
             <w:r>
               <w:rPr>
-                <w:sz w:val="24"/>
+                <w:color w:val="2E74B5" w:themeColor="accent5" w:themeShade="BF"/>
               </w:rPr>
               <w:t>4</w:t>
             </w:r>
@@ -390,12 +708,12 @@
             <w:pPr>
               <w:cnfStyle w:val="000000000000" w:firstRow="0" w:lastRow="0" w:firstColumn="0" w:lastColumn="0" w:oddVBand="0" w:evenVBand="0" w:oddHBand="0" w:evenHBand="0" w:firstRowFirstColumn="0" w:firstRowLastColumn="0" w:lastRowFirstColumn="0" w:lastRowLastColumn="0"/>
               <w:rPr>
-                <w:sz w:val="24"/>
+                <w:color w:val="2E74B5" w:themeColor="accent5" w:themeShade="BF"/>
               </w:rPr>
             </w:pPr>
             <w:r>
               <w:rPr>
-                <w:sz w:val="24"/>
+                <w:color w:val="2E74B5" w:themeColor="accent5" w:themeShade="BF"/>
               </w:rPr>
               <w:t>File Explorer</w:t>
             </w:r>
@@ -409,12 +727,12 @@
               </w:numPr>
               <w:cnfStyle w:val="000000000000" w:firstRow="0" w:lastRow="0" w:firstColumn="0" w:lastColumn="0" w:oddVBand="0" w:evenVBand="0" w:oddHBand="0" w:evenHBand="0" w:firstRowFirstColumn="0" w:firstRowLastColumn="0" w:lastRowFirstColumn="0" w:lastRowLastColumn="0"/>
               <w:rPr>
-                <w:sz w:val="24"/>
+                <w:color w:val="2E74B5" w:themeColor="accent5" w:themeShade="BF"/>
               </w:rPr>
             </w:pPr>
             <w:r>
               <w:rPr>
-                <w:sz w:val="24"/>
+                <w:color w:val="2E74B5" w:themeColor="accent5" w:themeShade="BF"/>
               </w:rPr>
               <w:t>User should visually be able to see the computers directory and contents to choose and create scenario files.</w:t>
             </w:r>
@@ -430,12 +748,12 @@
           <w:p>
             <w:pPr>
               <w:rPr>
-                <w:sz w:val="24"/>
+                <w:color w:val="2E74B5" w:themeColor="accent5" w:themeShade="BF"/>
               </w:rPr>
             </w:pPr>
             <w:r>
               <w:rPr>
-                <w:sz w:val="24"/>
+                <w:color w:val="2E74B5" w:themeColor="accent5" w:themeShade="BF"/>
               </w:rPr>
               <w:t>5</w:t>
             </w:r>
@@ -449,12 +767,12 @@
             <w:pPr>
               <w:cnfStyle w:val="000000000000" w:firstRow="0" w:lastRow="0" w:firstColumn="0" w:lastColumn="0" w:oddVBand="0" w:evenVBand="0" w:oddHBand="0" w:evenHBand="0" w:firstRowFirstColumn="0" w:firstRowLastColumn="0" w:lastRowFirstColumn="0" w:lastRowLastColumn="0"/>
               <w:rPr>
-                <w:sz w:val="24"/>
+                <w:color w:val="2E74B5" w:themeColor="accent5" w:themeShade="BF"/>
               </w:rPr>
             </w:pPr>
             <w:r>
               <w:rPr>
-                <w:sz w:val="24"/>
+                <w:color w:val="2E74B5" w:themeColor="accent5" w:themeShade="BF"/>
               </w:rPr>
               <w:t>GUI</w:t>
             </w:r>
@@ -468,12 +786,12 @@
               </w:numPr>
               <w:cnfStyle w:val="000000000000" w:firstRow="0" w:lastRow="0" w:firstColumn="0" w:lastColumn="0" w:oddVBand="0" w:evenVBand="0" w:oddHBand="0" w:evenHBand="0" w:firstRowFirstColumn="0" w:firstRowLastColumn="0" w:lastRowFirstColumn="0" w:lastRowLastColumn="0"/>
               <w:rPr>
-                <w:sz w:val="24"/>
+                <w:color w:val="2E74B5" w:themeColor="accent5" w:themeShade="BF"/>
               </w:rPr>
             </w:pPr>
             <w:r>
               <w:rPr>
-                <w:sz w:val="24"/>
+                <w:color w:val="2E74B5" w:themeColor="accent5" w:themeShade="BF"/>
               </w:rPr>
               <w:t>User interface should be easy to use and have all the functions that are implemented in the software’s model.</w:t>
             </w:r>
@@ -484,70 +802,50 @@
     <w:p>
       <w:pPr>
         <w:rPr>
-          <w:sz w:val="24"/>
-        </w:rPr>
-      </w:pPr>
-    </w:p>
-    <w:p>
-      <w:pPr>
-        <w:rPr>
-          <w:sz w:val="24"/>
-        </w:rPr>
-      </w:pPr>
-      <w:r>
-        <w:rPr>
-          <w:sz w:val="24"/>
-        </w:rPr>
-        <w:t xml:space="preserve">Our groups working on a piece of software called the Authoring App which will allow users to </w:t>
-      </w:r>
-      <w:r>
-        <w:rPr>
-          <w:sz w:val="24"/>
-        </w:rPr>
-        <w:t xml:space="preserve">create a scenario, record audio for these scenarios and to save and load these scenarios. The software is also readable by </w:t>
-      </w:r>
-      <w:r>
-        <w:rPr>
-          <w:sz w:val="24"/>
-        </w:rPr>
-        <w:t>software-based</w:t>
-      </w:r>
-      <w:r>
-        <w:rPr>
-          <w:sz w:val="24"/>
-        </w:rPr>
-        <w:t xml:space="preserve"> screen readers such as NVDA</w:t>
-      </w:r>
-      <w:r>
-        <w:rPr>
-          <w:sz w:val="24"/>
-        </w:rPr>
-        <w:t xml:space="preserve"> (Windows)</w:t>
-      </w:r>
-      <w:r>
-        <w:rPr>
-          <w:sz w:val="24"/>
-        </w:rPr>
-        <w:t xml:space="preserve"> and </w:t>
-      </w:r>
-      <w:r>
-        <w:rPr>
-          <w:sz w:val="24"/>
-        </w:rPr>
-        <w:t>ORCA (Linux).</w:t>
-      </w:r>
-    </w:p>
-    <w:p>
-      <w:pPr>
-        <w:rPr>
-          <w:sz w:val="24"/>
-        </w:rPr>
-      </w:pPr>
-      <w:r>
-        <w:rPr>
-          <w:sz w:val="24"/>
-        </w:rPr>
-        <w:t>Acceptance test cases:</w:t>
+          <w:color w:val="2E74B5" w:themeColor="accent5" w:themeShade="BF"/>
+        </w:rPr>
+      </w:pPr>
+    </w:p>
+    <w:p>
+      <w:pPr>
+        <w:shd w:val="clear" w:color="auto" w:fill="DEEAF6" w:themeFill="accent5" w:themeFillTint="33"/>
+        <w:spacing w:after="240" w:line="240" w:lineRule="auto"/>
+        <w:rPr>
+          <w:color w:val="2E74B5" w:themeColor="accent5" w:themeShade="BF"/>
+        </w:rPr>
+      </w:pPr>
+      <w:r>
+        <w:rPr>
+          <w:i/>
+          <w:color w:val="2E74B5" w:themeColor="accent5" w:themeShade="BF"/>
+        </w:rPr>
+        <w:t>Acceptance</w:t>
+      </w:r>
+      <w:r>
+        <w:rPr>
+          <w:i/>
+          <w:color w:val="2E74B5" w:themeColor="accent5" w:themeShade="BF"/>
+        </w:rPr>
+        <w:t xml:space="preserve"> Use Cases</w:t>
+      </w:r>
+      <w:r>
+        <w:rPr>
+          <w:color w:val="2E74B5" w:themeColor="accent5" w:themeShade="BF"/>
+        </w:rPr>
+        <w:t xml:space="preserve"> </w:t>
+      </w:r>
+    </w:p>
+    <w:p>
+      <w:pPr>
+        <w:rPr>
+          <w:color w:val="2E74B5" w:themeColor="accent5" w:themeShade="BF"/>
+        </w:rPr>
+      </w:pPr>
+      <w:r>
+        <w:rPr>
+          <w:color w:val="2E74B5" w:themeColor="accent5" w:themeShade="BF"/>
+        </w:rPr>
+        <w:t>The software should have the following use cases by the end of its development cycle:</w:t>
       </w:r>
     </w:p>
     <w:p>
@@ -555,23 +853,17 @@
         <w:pStyle w:val="ListParagraph"/>
         <w:numPr>
           <w:ilvl w:val="0"/>
-          <w:numId w:val="5"/>
+          <w:numId w:val="6"/>
         </w:numPr>
         <w:rPr>
-          <w:sz w:val="24"/>
-        </w:rPr>
-      </w:pPr>
-      <w:r>
-        <w:rPr>
-          <w:sz w:val="24"/>
-        </w:rPr>
-        <w:t>User can read scenarios that are in the correct format</w:t>
-      </w:r>
-      <w:r>
-        <w:rPr>
-          <w:sz w:val="24"/>
-        </w:rPr>
-        <w:t>.</w:t>
+          <w:color w:val="2E74B5" w:themeColor="accent5" w:themeShade="BF"/>
+        </w:rPr>
+      </w:pPr>
+      <w:r>
+        <w:rPr>
+          <w:color w:val="2E74B5" w:themeColor="accent5" w:themeShade="BF"/>
+        </w:rPr>
+        <w:t>Can successfully open Scenario files that pertain to the proper file syntax (proper name, commands order, command syntax, etc.)</w:t>
       </w:r>
     </w:p>
     <w:p>
@@ -579,23 +871,17 @@
         <w:pStyle w:val="ListParagraph"/>
         <w:numPr>
           <w:ilvl w:val="0"/>
-          <w:numId w:val="5"/>
+          <w:numId w:val="6"/>
         </w:numPr>
         <w:rPr>
-          <w:sz w:val="24"/>
-        </w:rPr>
-      </w:pPr>
-      <w:r>
-        <w:rPr>
-          <w:sz w:val="24"/>
-        </w:rPr>
-        <w:t>Can create scenarios and are automatically put in the correct format</w:t>
-      </w:r>
-      <w:r>
-        <w:rPr>
-          <w:sz w:val="24"/>
-        </w:rPr>
-        <w:t>.</w:t>
+          <w:color w:val="2E74B5" w:themeColor="accent5" w:themeShade="BF"/>
+        </w:rPr>
+      </w:pPr>
+      <w:r>
+        <w:rPr>
+          <w:color w:val="2E74B5" w:themeColor="accent5" w:themeShade="BF"/>
+        </w:rPr>
+        <w:t>Properly formatted scenarios can be run by the TBB simulation software.</w:t>
       </w:r>
     </w:p>
     <w:p>
@@ -603,17 +889,95 @@
         <w:pStyle w:val="ListParagraph"/>
         <w:numPr>
           <w:ilvl w:val="0"/>
-          <w:numId w:val="5"/>
+          <w:numId w:val="6"/>
         </w:numPr>
         <w:rPr>
-          <w:sz w:val="24"/>
-        </w:rPr>
-      </w:pPr>
-      <w:r>
-        <w:rPr>
-          <w:sz w:val="24"/>
-        </w:rPr>
-        <w:t>Audio can be recorded and saved as a wav file and referred to in the scenario file.</w:t>
+          <w:color w:val="2E74B5" w:themeColor="accent5" w:themeShade="BF"/>
+        </w:rPr>
+      </w:pPr>
+      <w:r>
+        <w:rPr>
+          <w:color w:val="2E74B5" w:themeColor="accent5" w:themeShade="BF"/>
+        </w:rPr>
+        <w:t>Properly formatted scenarios can also be edited by the client by using the editor GUI.</w:t>
+      </w:r>
+    </w:p>
+    <w:p>
+      <w:pPr>
+        <w:pStyle w:val="ListParagraph"/>
+        <w:numPr>
+          <w:ilvl w:val="0"/>
+          <w:numId w:val="6"/>
+        </w:numPr>
+        <w:rPr>
+          <w:color w:val="2E74B5" w:themeColor="accent5" w:themeShade="BF"/>
+        </w:rPr>
+      </w:pPr>
+      <w:r>
+        <w:rPr>
+          <w:color w:val="2E74B5" w:themeColor="accent5" w:themeShade="BF"/>
+        </w:rPr>
+        <w:t>Editor GUI can create properly formatted scenarios</w:t>
+      </w:r>
+      <w:r>
+        <w:rPr>
+          <w:color w:val="2E74B5" w:themeColor="accent5" w:themeShade="BF"/>
+        </w:rPr>
+        <w:t xml:space="preserve"> and save it under a valid file name</w:t>
+      </w:r>
+    </w:p>
+    <w:p>
+      <w:pPr>
+        <w:pStyle w:val="ListParagraph"/>
+        <w:numPr>
+          <w:ilvl w:val="0"/>
+          <w:numId w:val="6"/>
+        </w:numPr>
+        <w:rPr>
+          <w:color w:val="2E74B5" w:themeColor="accent5" w:themeShade="BF"/>
+        </w:rPr>
+      </w:pPr>
+      <w:r>
+        <w:rPr>
+          <w:color w:val="2E74B5" w:themeColor="accent5" w:themeShade="BF"/>
+        </w:rPr>
+        <w:t>Have accessibility support for screen readers. (NVDA and ORCA)</w:t>
+      </w:r>
+    </w:p>
+    <w:p>
+      <w:pPr>
+        <w:pStyle w:val="ListParagraph"/>
+        <w:numPr>
+          <w:ilvl w:val="0"/>
+          <w:numId w:val="6"/>
+        </w:numPr>
+        <w:rPr>
+          <w:color w:val="2E74B5" w:themeColor="accent5" w:themeShade="BF"/>
+        </w:rPr>
+      </w:pPr>
+      <w:r>
+        <w:rPr>
+          <w:color w:val="2E74B5" w:themeColor="accent5" w:themeShade="BF"/>
+        </w:rPr>
+        <w:t>A file explorer should be used to let users choose their scenario files.</w:t>
+      </w:r>
+    </w:p>
+    <w:p>
+      <w:pPr>
+        <w:pStyle w:val="ListParagraph"/>
+        <w:numPr>
+          <w:ilvl w:val="0"/>
+          <w:numId w:val="6"/>
+        </w:numPr>
+        <w:rPr>
+          <w:color w:val="2E74B5" w:themeColor="accent5" w:themeShade="BF"/>
+        </w:rPr>
+      </w:pPr>
+      <w:r>
+        <w:rPr>
+          <w:color w:val="2E74B5" w:themeColor="accent5" w:themeShade="BF"/>
+        </w:rPr>
+        <w:t>File explorer should be compatible with the screen reader</w:t>
       </w:r>
     </w:p>
     <w:sectPr>
@@ -1166,6 +1530,119 @@
       </w:rPr>
     </w:lvl>
   </w:abstractNum>
+  <w:abstractNum w:abstractNumId="5" w15:restartNumberingAfterBreak="0">
+    <w:nsid w:val="6CA54313"/>
+    <w:multiLevelType w:val="hybridMultilevel"/>
+    <w:tmpl w:val="DCAC4B2E"/>
+    <w:lvl w:ilvl="0" w:tplc="10090001">
+      <w:start w:val="1"/>
+      <w:numFmt w:val="bullet"/>
+      <w:lvlText w:val=""/>
+      <w:lvlJc w:val="left"/>
+      <w:pPr>
+        <w:ind w:left="720" w:hanging="360"/>
+      </w:pPr>
+      <w:rPr>
+        <w:rFonts w:ascii="Symbol" w:hAnsi="Symbol" w:hint="default"/>
+      </w:rPr>
+    </w:lvl>
+    <w:lvl w:ilvl="1" w:tplc="10090003" w:tentative="1">
+      <w:start w:val="1"/>
+      <w:numFmt w:val="bullet"/>
+      <w:lvlText w:val="o"/>
+      <w:lvlJc w:val="left"/>
+      <w:pPr>
+        <w:ind w:left="1440" w:hanging="360"/>
+      </w:pPr>
+      <w:rPr>
+        <w:rFonts w:ascii="Courier New" w:hAnsi="Courier New" w:cs="Courier New" w:hint="default"/>
+      </w:rPr>
+    </w:lvl>
+    <w:lvl w:ilvl="2" w:tplc="10090005" w:tentative="1">
+      <w:start w:val="1"/>
+      <w:numFmt w:val="bullet"/>
+      <w:lvlText w:val=""/>
+      <w:lvlJc w:val="left"/>
+      <w:pPr>
+        <w:ind w:left="2160" w:hanging="360"/>
+      </w:pPr>
+      <w:rPr>
+        <w:rFonts w:ascii="Wingdings" w:hAnsi="Wingdings" w:hint="default"/>
+      </w:rPr>
+    </w:lvl>
+    <w:lvl w:ilvl="3" w:tplc="10090001" w:tentative="1">
+      <w:start w:val="1"/>
+      <w:numFmt w:val="bullet"/>
+      <w:lvlText w:val=""/>
+      <w:lvlJc w:val="left"/>
+      <w:pPr>
+        <w:ind w:left="2880" w:hanging="360"/>
+      </w:pPr>
+      <w:rPr>
+        <w:rFonts w:ascii="Symbol" w:hAnsi="Symbol" w:hint="default"/>
+      </w:rPr>
+    </w:lvl>
+    <w:lvl w:ilvl="4" w:tplc="10090003" w:tentative="1">
+      <w:start w:val="1"/>
+      <w:numFmt w:val="bullet"/>
+      <w:lvlText w:val="o"/>
+      <w:lvlJc w:val="left"/>
+      <w:pPr>
+        <w:ind w:left="3600" w:hanging="360"/>
+      </w:pPr>
+      <w:rPr>
+        <w:rFonts w:ascii="Courier New" w:hAnsi="Courier New" w:cs="Courier New" w:hint="default"/>
+      </w:rPr>
+    </w:lvl>
+    <w:lvl w:ilvl="5" w:tplc="10090005" w:tentative="1">
+      <w:start w:val="1"/>
+      <w:numFmt w:val="bullet"/>
+      <w:lvlText w:val=""/>
+      <w:lvlJc w:val="left"/>
+      <w:pPr>
+        <w:ind w:left="4320" w:hanging="360"/>
+      </w:pPr>
+      <w:rPr>
+        <w:rFonts w:ascii="Wingdings" w:hAnsi="Wingdings" w:hint="default"/>
+      </w:rPr>
+    </w:lvl>
+    <w:lvl w:ilvl="6" w:tplc="10090001" w:tentative="1">
+      <w:start w:val="1"/>
+      <w:numFmt w:val="bullet"/>
+      <w:lvlText w:val=""/>
+      <w:lvlJc w:val="left"/>
+      <w:pPr>
+        <w:ind w:left="5040" w:hanging="360"/>
+      </w:pPr>
+      <w:rPr>
+        <w:rFonts w:ascii="Symbol" w:hAnsi="Symbol" w:hint="default"/>
+      </w:rPr>
+    </w:lvl>
+    <w:lvl w:ilvl="7" w:tplc="10090003" w:tentative="1">
+      <w:start w:val="1"/>
+      <w:numFmt w:val="bullet"/>
+      <w:lvlText w:val="o"/>
+      <w:lvlJc w:val="left"/>
+      <w:pPr>
+        <w:ind w:left="5760" w:hanging="360"/>
+      </w:pPr>
+      <w:rPr>
+        <w:rFonts w:ascii="Courier New" w:hAnsi="Courier New" w:cs="Courier New" w:hint="default"/>
+      </w:rPr>
+    </w:lvl>
+    <w:lvl w:ilvl="8" w:tplc="10090005" w:tentative="1">
+      <w:start w:val="1"/>
+      <w:numFmt w:val="bullet"/>
+      <w:lvlText w:val=""/>
+      <w:lvlJc w:val="left"/>
+      <w:pPr>
+        <w:ind w:left="6480" w:hanging="360"/>
+      </w:pPr>
+      <w:rPr>
+        <w:rFonts w:ascii="Wingdings" w:hAnsi="Wingdings" w:hint="default"/>
+      </w:rPr>
+    </w:lvl>
+  </w:abstractNum>
   <w:num w:numId="1">
     <w:abstractNumId w:val="3"/>
   </w:num>
@@ -1180,6 +1657,9 @@
   </w:num>
   <w:num w:numId="5">
     <w:abstractNumId w:val="0"/>
+  </w:num>
+  <w:num w:numId="6">
+    <w:abstractNumId w:val="5"/>
   </w:num>
 </w:numbering>
 </file>

</xml_diff>